<commit_message>
last changed for today 17-Mar-2020
</commit_message>
<xml_diff>
--- a/GitTutorial.docx
+++ b/GitTutorial.docx
@@ -10,91 +10,17 @@
           <w:szCs w:val="24"/>
         </w:rPr>
       </w:pPr>
-      <w:r>
-        <w:rPr>
-          <w:rStyle w:val="Hyperlink"/>
-          <w:rFonts w:ascii="Times New Roman" w:hAnsi="Times New Roman" w:cs="Times New Roman"/>
-          <w:sz w:val="24"/>
-          <w:szCs w:val="24"/>
-        </w:rPr>
-        <w:fldChar w:fldCharType="begin"/>
-      </w:r>
-      <w:r>
-        <w:rPr>
-          <w:rStyle w:val="Hyperlink"/>
-          <w:rFonts w:ascii="Times New Roman" w:hAnsi="Times New Roman" w:cs="Times New Roman"/>
-          <w:sz w:val="24"/>
-          <w:szCs w:val="24"/>
-        </w:rPr>
-        <w:instrText xml:space="preserve"> HYPERLINK "https://cognizant.udemy.com/course/github-ultimate/" </w:instrText>
-      </w:r>
-      <w:r>
-        <w:rPr>
-          <w:rStyle w:val="Hyperlink"/>
-          <w:rFonts w:ascii="Times New Roman" w:hAnsi="Times New Roman" w:cs="Times New Roman"/>
-          <w:sz w:val="24"/>
-          <w:szCs w:val="24"/>
-        </w:rPr>
-        <w:fldChar w:fldCharType="separate"/>
-      </w:r>
-      <w:r>
-        <w:rPr>
-          <w:rStyle w:val="Hyperlink"/>
-          <w:rFonts w:ascii="Times New Roman" w:hAnsi="Times New Roman" w:cs="Times New Roman"/>
-          <w:sz w:val="24"/>
-          <w:szCs w:val="24"/>
-        </w:rPr>
-        <w:t>https://</w:t>
-      </w:r>
-      <w:proofErr w:type="spellStart"/>
-      <w:r>
-        <w:rPr>
-          <w:rStyle w:val="Hyperlink"/>
-          <w:rFonts w:ascii="Times New Roman" w:hAnsi="Times New Roman" w:cs="Times New Roman"/>
-          <w:sz w:val="24"/>
-          <w:szCs w:val="24"/>
-        </w:rPr>
-        <w:t>cognizant.udemy.com</w:t>
-      </w:r>
-      <w:proofErr w:type="spellEnd"/>
-      <w:r>
-        <w:rPr>
-          <w:rStyle w:val="Hyperlink"/>
-          <w:rFonts w:ascii="Times New Roman" w:hAnsi="Times New Roman" w:cs="Times New Roman"/>
-          <w:sz w:val="24"/>
-          <w:szCs w:val="24"/>
-        </w:rPr>
-        <w:t>/course/</w:t>
-      </w:r>
-      <w:proofErr w:type="spellStart"/>
-      <w:r>
-        <w:rPr>
-          <w:rStyle w:val="Hyperlink"/>
-          <w:rFonts w:ascii="Times New Roman" w:hAnsi="Times New Roman" w:cs="Times New Roman"/>
-          <w:sz w:val="24"/>
-          <w:szCs w:val="24"/>
-        </w:rPr>
-        <w:t>github</w:t>
-      </w:r>
-      <w:proofErr w:type="spellEnd"/>
-      <w:r>
-        <w:rPr>
-          <w:rStyle w:val="Hyperlink"/>
-          <w:rFonts w:ascii="Times New Roman" w:hAnsi="Times New Roman" w:cs="Times New Roman"/>
-          <w:sz w:val="24"/>
-          <w:szCs w:val="24"/>
-        </w:rPr>
-        <w:t>-ultimate/</w:t>
-      </w:r>
-      <w:r>
-        <w:rPr>
-          <w:rStyle w:val="Hyperlink"/>
-          <w:rFonts w:ascii="Times New Roman" w:hAnsi="Times New Roman" w:cs="Times New Roman"/>
-          <w:sz w:val="24"/>
-          <w:szCs w:val="24"/>
-        </w:rPr>
-        <w:fldChar w:fldCharType="end"/>
-      </w:r>
+      <w:hyperlink r:id="rId5" w:history="1">
+        <w:r>
+          <w:rPr>
+            <w:rStyle w:val="Hyperlink"/>
+            <w:rFonts w:ascii="Times New Roman" w:hAnsi="Times New Roman" w:cs="Times New Roman"/>
+            <w:sz w:val="24"/>
+            <w:szCs w:val="24"/>
+          </w:rPr>
+          <w:t>https://cognizant.udemy.com/course/github-ultimate/</w:t>
+        </w:r>
+      </w:hyperlink>
     </w:p>
     <w:p>
       <w:pPr>
@@ -118,66 +44,26 @@
           <w:sz w:val="24"/>
           <w:szCs w:val="24"/>
         </w:rPr>
-        <w:t xml:space="preserve">created with </w:t>
-      </w:r>
-      <w:proofErr w:type="spellStart"/>
-      <w:r>
-        <w:rPr>
-          <w:rFonts w:ascii="Times New Roman" w:hAnsi="Times New Roman" w:cs="Times New Roman"/>
-          <w:sz w:val="24"/>
-          <w:szCs w:val="24"/>
-        </w:rPr>
-        <w:t>init</w:t>
-      </w:r>
-      <w:proofErr w:type="spellEnd"/>
-      <w:r>
-        <w:rPr>
-          <w:rFonts w:ascii="Times New Roman" w:hAnsi="Times New Roman" w:cs="Times New Roman"/>
-          <w:sz w:val="24"/>
-          <w:szCs w:val="24"/>
-        </w:rPr>
-        <w:t xml:space="preserve"> command</w:t>
-      </w:r>
-    </w:p>
-    <w:p>
-      <w:pPr>
-        <w:rPr>
-          <w:rFonts w:ascii="Times New Roman" w:hAnsi="Times New Roman" w:cs="Times New Roman"/>
-          <w:sz w:val="24"/>
-          <w:szCs w:val="24"/>
-        </w:rPr>
-      </w:pPr>
-      <w:r>
-        <w:rPr>
-          <w:rFonts w:ascii="Times New Roman" w:hAnsi="Times New Roman" w:cs="Times New Roman"/>
-          <w:b/>
-          <w:color w:val="7030A0"/>
-          <w:sz w:val="24"/>
-          <w:szCs w:val="24"/>
-        </w:rPr>
-        <w:t xml:space="preserve">git </w:t>
-      </w:r>
-      <w:proofErr w:type="spellStart"/>
-      <w:r>
-        <w:rPr>
-          <w:rFonts w:ascii="Times New Roman" w:hAnsi="Times New Roman" w:cs="Times New Roman"/>
-          <w:b/>
-          <w:color w:val="7030A0"/>
-          <w:sz w:val="24"/>
-          <w:szCs w:val="24"/>
-        </w:rPr>
-        <w:t>init</w:t>
-      </w:r>
-      <w:proofErr w:type="spellEnd"/>
-      <w:r>
-        <w:rPr>
-          <w:rFonts w:ascii="Times New Roman" w:hAnsi="Times New Roman" w:cs="Times New Roman"/>
-          <w:b/>
-          <w:color w:val="7030A0"/>
-          <w:sz w:val="24"/>
-          <w:szCs w:val="24"/>
-        </w:rPr>
-        <w:t xml:space="preserve"> demo</w:t>
+        <w:t>created with init command</w:t>
+      </w:r>
+    </w:p>
+    <w:p>
+      <w:pPr>
+        <w:rPr>
+          <w:rFonts w:ascii="Times New Roman" w:hAnsi="Times New Roman" w:cs="Times New Roman"/>
+          <w:sz w:val="24"/>
+          <w:szCs w:val="24"/>
+        </w:rPr>
+      </w:pPr>
+      <w:r>
+        <w:rPr>
+          <w:rFonts w:ascii="Times New Roman" w:hAnsi="Times New Roman" w:cs="Times New Roman"/>
+          <w:b/>
+          <w:color w:val="7030A0"/>
+          <w:sz w:val="24"/>
+          <w:szCs w:val="24"/>
+        </w:rPr>
+        <w:t>git init demo</w:t>
       </w:r>
       <w:r>
         <w:rPr>
@@ -671,7 +557,7 @@
         </w:rPr>
         <w:t xml:space="preserve">stages all changes  </w:t>
       </w:r>
-      <w:hyperlink r:id="rId5" w:history="1">
+      <w:hyperlink r:id="rId6" w:history="1">
         <w:r>
           <w:rPr>
             <w:rStyle w:val="Hyperlink"/>
@@ -859,29 +745,7 @@
           <w:sz w:val="24"/>
           <w:szCs w:val="24"/>
         </w:rPr>
-        <w:t>C:\Program Files\Git\</w:t>
-      </w:r>
-      <w:proofErr w:type="spellStart"/>
-      <w:r>
-        <w:rPr>
-          <w:rFonts w:ascii="Times New Roman" w:hAnsi="Times New Roman" w:cs="Times New Roman"/>
-          <w:b/>
-          <w:color w:val="7030A0"/>
-          <w:sz w:val="24"/>
-          <w:szCs w:val="24"/>
-        </w:rPr>
-        <w:t>mingw64</w:t>
-      </w:r>
-      <w:proofErr w:type="spellEnd"/>
-      <w:r>
-        <w:rPr>
-          <w:rFonts w:ascii="Times New Roman" w:hAnsi="Times New Roman" w:cs="Times New Roman"/>
-          <w:b/>
-          <w:color w:val="7030A0"/>
-          <w:sz w:val="24"/>
-          <w:szCs w:val="24"/>
-        </w:rPr>
-        <w:t>\share\doc\git-doc</w:t>
+        <w:t>C:\Program Files\Git\mingw64\share\doc\git-doc</w:t>
       </w:r>
       <w:r>
         <w:rPr>
@@ -973,21 +837,7 @@
         <w:rPr>
           <w:rFonts w:ascii="Courier New" w:hAnsi="Courier New" w:cs="Courier New"/>
         </w:rPr>
-        <w:t xml:space="preserve">   </w:t>
-      </w:r>
-      <w:proofErr w:type="spellStart"/>
-      <w:r>
-        <w:rPr>
-          <w:rFonts w:ascii="Courier New" w:hAnsi="Courier New" w:cs="Courier New"/>
-        </w:rPr>
-        <w:t>init</w:t>
-      </w:r>
-      <w:proofErr w:type="spellEnd"/>
-      <w:r>
-        <w:rPr>
-          <w:rFonts w:ascii="Courier New" w:hAnsi="Courier New" w:cs="Courier New"/>
-        </w:rPr>
-        <w:t xml:space="preserve">       Create an empty Git repository or reinitialize an existing one</w:t>
+        <w:t xml:space="preserve">   init       Create an empty Git repository or reinitialize an existing one</w:t>
       </w:r>
     </w:p>
     <w:p>
@@ -1049,16 +899,8 @@
         <w:rPr>
           <w:rFonts w:ascii="Courier New" w:hAnsi="Courier New" w:cs="Courier New"/>
         </w:rPr>
-        <w:t xml:space="preserve">   mv         Move or rename a file, a directory, or a </w:t>
-      </w:r>
-      <w:proofErr w:type="spellStart"/>
-      <w:r>
-        <w:rPr>
-          <w:rFonts w:ascii="Courier New" w:hAnsi="Courier New" w:cs="Courier New"/>
-        </w:rPr>
-        <w:t>symlink</w:t>
-      </w:r>
-      <w:proofErr w:type="spellEnd"/>
+        <w:t xml:space="preserve">   mv         Move or rename a file, a directory, or a symlink</w:t>
+      </w:r>
     </w:p>
     <w:p>
       <w:pPr>
@@ -1551,7 +1393,7 @@
           <w:szCs w:val="24"/>
         </w:rPr>
       </w:pPr>
-      <w:hyperlink r:id="rId6" w:history="1">
+      <w:hyperlink r:id="rId7" w:history="1">
         <w:r>
           <w:rPr>
             <w:rStyle w:val="Hyperlink"/>
@@ -1790,29 +1632,7 @@
           <w:sz w:val="24"/>
           <w:szCs w:val="24"/>
         </w:rPr>
-        <w:t>git tag &lt;</w:t>
-      </w:r>
-      <w:proofErr w:type="spellStart"/>
-      <w:r>
-        <w:rPr>
-          <w:rFonts w:ascii="Times New Roman" w:hAnsi="Times New Roman" w:cs="Times New Roman"/>
-          <w:b/>
-          <w:color w:val="7030A0"/>
-          <w:sz w:val="24"/>
-          <w:szCs w:val="24"/>
-        </w:rPr>
-        <w:t>tagname</w:t>
-      </w:r>
-      <w:proofErr w:type="spellEnd"/>
-      <w:r>
-        <w:rPr>
-          <w:rFonts w:ascii="Times New Roman" w:hAnsi="Times New Roman" w:cs="Times New Roman"/>
-          <w:b/>
-          <w:color w:val="7030A0"/>
-          <w:sz w:val="24"/>
-          <w:szCs w:val="24"/>
-        </w:rPr>
-        <w:t>&gt; ...creates a tag for a milestone in the repository</w:t>
+        <w:t>git tag &lt;tagname&gt; ...creates a tag for a milestone in the repository</w:t>
       </w:r>
     </w:p>
     <w:p>
@@ -1865,43 +1685,7 @@
           <w:sz w:val="18"/>
           <w:szCs w:val="18"/>
         </w:rPr>
-        <w:t>/c/Users/Chris/</w:t>
-      </w:r>
-      <w:proofErr w:type="spellStart"/>
-      <w:r>
-        <w:rPr>
-          <w:rFonts w:ascii="Lucida Console" w:hAnsi="Lucida Console" w:cs="Lucida Console"/>
-          <w:sz w:val="18"/>
-          <w:szCs w:val="18"/>
-        </w:rPr>
-        <w:t>AppData</w:t>
-      </w:r>
-      <w:proofErr w:type="spellEnd"/>
-      <w:r>
-        <w:rPr>
-          <w:rFonts w:ascii="Lucida Console" w:hAnsi="Lucida Console" w:cs="Lucida Console"/>
-          <w:sz w:val="18"/>
-          <w:szCs w:val="18"/>
-        </w:rPr>
-        <w:t>/Local/atom/</w:t>
-      </w:r>
-      <w:proofErr w:type="spellStart"/>
-      <w:r>
-        <w:rPr>
-          <w:rFonts w:ascii="Lucida Console" w:hAnsi="Lucida Console" w:cs="Lucida Console"/>
-          <w:sz w:val="18"/>
-          <w:szCs w:val="18"/>
-        </w:rPr>
-        <w:t>atom.exe</w:t>
-      </w:r>
-      <w:proofErr w:type="spellEnd"/>
-      <w:r>
-        <w:rPr>
-          <w:rFonts w:ascii="Lucida Console" w:hAnsi="Lucida Console" w:cs="Lucida Console"/>
-          <w:sz w:val="18"/>
-          <w:szCs w:val="18"/>
-        </w:rPr>
-        <w:t xml:space="preserve">  ...used to open atom in git bash</w:t>
+        <w:t>/c/Users/Chris/AppData/Local/atom/atom.exe  ...used to open atom in git bash</w:t>
       </w:r>
       <w:r>
         <w:rPr>
@@ -1961,29 +1745,7 @@
           <w:sz w:val="24"/>
           <w:szCs w:val="24"/>
         </w:rPr>
-        <w:t>git reset &lt;</w:t>
-      </w:r>
-      <w:proofErr w:type="spellStart"/>
-      <w:r>
-        <w:rPr>
-          <w:rFonts w:ascii="Times New Roman" w:hAnsi="Times New Roman" w:cs="Times New Roman"/>
-          <w:b/>
-          <w:color w:val="7030A0"/>
-          <w:sz w:val="24"/>
-          <w:szCs w:val="24"/>
-        </w:rPr>
-        <w:t>idnumber</w:t>
-      </w:r>
-      <w:proofErr w:type="spellEnd"/>
-      <w:r>
-        <w:rPr>
-          <w:rFonts w:ascii="Times New Roman" w:hAnsi="Times New Roman" w:cs="Times New Roman"/>
-          <w:b/>
-          <w:color w:val="7030A0"/>
-          <w:sz w:val="24"/>
-          <w:szCs w:val="24"/>
-        </w:rPr>
-        <w:t>&gt;  &lt;--soft | --hard&gt;  ...go back to a previous state</w:t>
+        <w:t>git reset &lt;idnumber&gt;  &lt;--soft | --hard&gt;  ...go back to a previous state</w:t>
       </w:r>
     </w:p>
     <w:p>
@@ -2005,29 +1767,7 @@
           <w:sz w:val="24"/>
           <w:szCs w:val="24"/>
         </w:rPr>
-        <w:t xml:space="preserve">git </w:t>
-      </w:r>
-      <w:proofErr w:type="spellStart"/>
-      <w:r>
-        <w:rPr>
-          <w:rFonts w:ascii="Times New Roman" w:hAnsi="Times New Roman" w:cs="Times New Roman"/>
-          <w:b/>
-          <w:color w:val="7030A0"/>
-          <w:sz w:val="24"/>
-          <w:szCs w:val="24"/>
-        </w:rPr>
-        <w:t>reflog</w:t>
-      </w:r>
-      <w:proofErr w:type="spellEnd"/>
-      <w:r>
-        <w:rPr>
-          <w:rFonts w:ascii="Times New Roman" w:hAnsi="Times New Roman" w:cs="Times New Roman"/>
-          <w:b/>
-          <w:color w:val="7030A0"/>
-          <w:sz w:val="24"/>
-          <w:szCs w:val="24"/>
-        </w:rPr>
-        <w:t xml:space="preserve"> .....shows changes in a branch </w:t>
+        <w:t xml:space="preserve">git reflog .....shows changes in a branch </w:t>
       </w:r>
     </w:p>
     <w:p>
@@ -2075,7 +1815,7 @@
           <w:szCs w:val="24"/>
         </w:rPr>
       </w:pPr>
-      <w:hyperlink r:id="rId7" w:anchor="overview" w:history="1">
+      <w:hyperlink r:id="rId8" w:anchor="overview" w:history="1">
         <w:r>
           <w:rPr>
             <w:rStyle w:val="Hyperlink"/>
@@ -2120,7 +1860,7 @@
       <w:pPr>
         <w:ind w:left="-360"/>
       </w:pPr>
-      <w:hyperlink r:id="rId8" w:anchor="overview" w:history="1">
+      <w:hyperlink r:id="rId9" w:anchor="overview" w:history="1">
         <w:r>
           <w:rPr>
             <w:rStyle w:val="Hyperlink"/>
@@ -2134,15 +1874,7 @@
         <w:ind w:left="-360"/>
       </w:pPr>
       <w:r>
-        <w:t xml:space="preserve">linking to </w:t>
-      </w:r>
-      <w:proofErr w:type="spellStart"/>
-      <w:r>
-        <w:t>github</w:t>
-      </w:r>
-      <w:proofErr w:type="spellEnd"/>
-      <w:r>
-        <w:t xml:space="preserve"> repository</w:t>
+        <w:t>linking to github repository</w:t>
       </w:r>
     </w:p>
     <w:p>
@@ -2318,8 +2050,6 @@
         </w:rPr>
         <w:t xml:space="preserve">  (only use – u on the initial push)</w:t>
       </w:r>
-      <w:bookmarkStart w:id="0" w:name="_GoBack"/>
-      <w:bookmarkEnd w:id="0"/>
     </w:p>
     <w:p>
       <w:pPr>
@@ -2405,6 +2135,50 @@
           <w:szCs w:val="24"/>
         </w:rPr>
         <w:t>master ---branch name</w:t>
+      </w:r>
+    </w:p>
+    <w:p>
+      <w:pPr>
+        <w:ind w:left="-360"/>
+        <w:rPr>
+          <w:rFonts w:ascii="Times New Roman" w:hAnsi="Times New Roman" w:cs="Times New Roman"/>
+          <w:b/>
+          <w:color w:val="7030A0"/>
+          <w:sz w:val="24"/>
+          <w:szCs w:val="24"/>
+        </w:rPr>
+      </w:pPr>
+    </w:p>
+    <w:p>
+      <w:pPr>
+        <w:ind w:left="-360"/>
+        <w:rPr>
+          <w:rFonts w:ascii="Times New Roman" w:hAnsi="Times New Roman" w:cs="Times New Roman"/>
+          <w:b/>
+          <w:color w:val="FF0000"/>
+          <w:sz w:val="24"/>
+          <w:szCs w:val="24"/>
+        </w:rPr>
+      </w:pPr>
+      <w:r>
+        <w:rPr>
+          <w:rFonts w:ascii="Times New Roman" w:hAnsi="Times New Roman" w:cs="Times New Roman"/>
+          <w:b/>
+          <w:color w:val="FF0000"/>
+          <w:sz w:val="24"/>
+          <w:szCs w:val="24"/>
+        </w:rPr>
+        <w:t>Section 8 GitHub Repository</w:t>
+      </w:r>
+      <w:r>
+        <w:rPr>
+          <w:rFonts w:ascii="Times New Roman" w:hAnsi="Times New Roman" w:cs="Times New Roman"/>
+          <w:b/>
+          <w:color w:val="FF0000"/>
+          <w:sz w:val="24"/>
+          <w:szCs w:val="24"/>
+        </w:rPr>
+        <w:t xml:space="preserve">   edit, delete, create, view ....crud</w:t>
       </w:r>
     </w:p>
     <w:p>
@@ -2421,10 +2195,659 @@
     </w:p>
     <w:p>
       <w:pPr>
+        <w:autoSpaceDE w:val="0"/>
+        <w:autoSpaceDN w:val="0"/>
+        <w:adjustRightInd w:val="0"/>
+        <w:spacing w:after="0" w:line="240" w:lineRule="auto"/>
+        <w:rPr>
+          <w:rFonts w:ascii="Lucida Console" w:hAnsi="Lucida Console" w:cs="Lucida Console"/>
+          <w:sz w:val="18"/>
+          <w:szCs w:val="18"/>
+        </w:rPr>
+      </w:pPr>
+      <w:r>
+        <w:rPr>
+          <w:rFonts w:ascii="Lucida Console" w:hAnsi="Lucida Console" w:cs="Lucida Console"/>
+          <w:sz w:val="18"/>
+          <w:szCs w:val="18"/>
+        </w:rPr>
+        <w:t>$ git clone https://github.com/adamchr9024/mywebsite.git</w:t>
+      </w:r>
+    </w:p>
+    <w:p>
+      <w:pPr>
         <w:ind w:left="-360" w:right="-270"/>
         <w:rPr>
           <w:rFonts w:ascii="Times New Roman" w:hAnsi="Times New Roman" w:cs="Times New Roman"/>
-          <w:b/>
+          <w:color w:val="7030A0"/>
+          <w:sz w:val="24"/>
+          <w:szCs w:val="24"/>
+        </w:rPr>
+      </w:pPr>
+    </w:p>
+    <w:p>
+      <w:pPr>
+        <w:ind w:left="-360" w:right="-270"/>
+      </w:pPr>
+      <w:hyperlink r:id="rId10" w:history="1">
+        <w:r>
+          <w:rPr>
+            <w:rStyle w:val="Hyperlink"/>
+          </w:rPr>
+          <w:t>http://www.initializr.com/</w:t>
+        </w:r>
+      </w:hyperlink>
+    </w:p>
+    <w:p>
+      <w:pPr>
+        <w:ind w:left="-360" w:right="-270"/>
+      </w:pPr>
+      <w:r>
+        <w:t xml:space="preserve">    $ git push origin master</w:t>
+      </w:r>
+    </w:p>
+    <w:p>
+      <w:pPr>
+        <w:ind w:left="-360" w:right="-270"/>
+      </w:pPr>
+    </w:p>
+    <w:p>
+      <w:pPr>
+        <w:ind w:left="-360" w:right="-270"/>
+      </w:pPr>
+    </w:p>
+    <w:p>
+      <w:pPr>
+        <w:ind w:left="-360" w:right="-270"/>
+        <w:rPr>
+          <w:color w:val="FF0000"/>
+          <w:sz w:val="28"/>
+          <w:szCs w:val="28"/>
+        </w:rPr>
+      </w:pPr>
+    </w:p>
+    <w:p>
+      <w:pPr>
+        <w:ind w:left="-360" w:right="-270"/>
+        <w:rPr>
+          <w:color w:val="FF0000"/>
+          <w:sz w:val="28"/>
+          <w:szCs w:val="28"/>
+        </w:rPr>
+      </w:pPr>
+      <w:r>
+        <w:rPr>
+          <w:color w:val="FF0000"/>
+          <w:sz w:val="28"/>
+          <w:szCs w:val="28"/>
+        </w:rPr>
+        <w:t>video 54 fetch vs pull</w:t>
+      </w:r>
+    </w:p>
+    <w:p>
+      <w:pPr>
+        <w:ind w:left="-360" w:right="-270"/>
+        <w:rPr>
+          <w:color w:val="FF0000"/>
+          <w:sz w:val="28"/>
+          <w:szCs w:val="28"/>
+        </w:rPr>
+      </w:pPr>
+      <w:r>
+        <w:rPr>
+          <w:color w:val="FF0000"/>
+          <w:sz w:val="28"/>
+          <w:szCs w:val="28"/>
+        </w:rPr>
+        <w:t>pull does a fetch and merge which may destroy you changes to local repository</w:t>
+      </w:r>
+    </w:p>
+    <w:p>
+      <w:pPr>
+        <w:ind w:left="-360" w:right="-270"/>
+        <w:rPr>
+          <w:color w:val="FF0000"/>
+          <w:sz w:val="28"/>
+          <w:szCs w:val="28"/>
+        </w:rPr>
+      </w:pPr>
+      <w:r>
+        <w:rPr>
+          <w:color w:val="FF0000"/>
+          <w:sz w:val="28"/>
+          <w:szCs w:val="28"/>
+        </w:rPr>
+        <w:t>fetch does not merge the data</w:t>
+      </w:r>
+    </w:p>
+    <w:p>
+      <w:pPr>
+        <w:ind w:left="-360" w:right="-270"/>
+        <w:rPr>
+          <w:color w:val="FF0000"/>
+          <w:sz w:val="28"/>
+          <w:szCs w:val="28"/>
+        </w:rPr>
+      </w:pPr>
+      <w:r>
+        <w:rPr>
+          <w:color w:val="FF0000"/>
+          <w:sz w:val="28"/>
+          <w:szCs w:val="28"/>
+        </w:rPr>
+        <w:t>ALWAYS DO A PULL OR FETCH BEFORE PUSHING IF YOU ARE SHARING A REPOSITORY WITH OTHERS</w:t>
+      </w:r>
+    </w:p>
+    <w:p>
+      <w:pPr>
+        <w:autoSpaceDE w:val="0"/>
+        <w:autoSpaceDN w:val="0"/>
+        <w:adjustRightInd w:val="0"/>
+        <w:spacing w:after="0" w:line="240" w:lineRule="auto"/>
+        <w:rPr>
+          <w:rFonts w:ascii="Lucida Console" w:hAnsi="Lucida Console" w:cs="Lucida Console"/>
+          <w:sz w:val="18"/>
+          <w:szCs w:val="18"/>
+        </w:rPr>
+      </w:pPr>
+      <w:r>
+        <w:rPr>
+          <w:sz w:val="28"/>
+          <w:szCs w:val="28"/>
+        </w:rPr>
+        <w:t xml:space="preserve">     </w:t>
+      </w:r>
+      <w:r>
+        <w:rPr>
+          <w:rFonts w:ascii="Lucida Console" w:hAnsi="Lucida Console" w:cs="Lucida Console"/>
+          <w:sz w:val="18"/>
+          <w:szCs w:val="18"/>
+        </w:rPr>
+        <w:t>$ git fetch</w:t>
+      </w:r>
+    </w:p>
+    <w:p>
+      <w:pPr>
+        <w:autoSpaceDE w:val="0"/>
+        <w:autoSpaceDN w:val="0"/>
+        <w:adjustRightInd w:val="0"/>
+        <w:spacing w:after="0" w:line="240" w:lineRule="auto"/>
+        <w:rPr>
+          <w:rFonts w:ascii="Lucida Console" w:hAnsi="Lucida Console" w:cs="Lucida Console"/>
+          <w:sz w:val="18"/>
+          <w:szCs w:val="18"/>
+        </w:rPr>
+      </w:pPr>
+      <w:r>
+        <w:rPr>
+          <w:rFonts w:ascii="Lucida Console" w:hAnsi="Lucida Console" w:cs="Lucida Console"/>
+          <w:sz w:val="18"/>
+          <w:szCs w:val="18"/>
+        </w:rPr>
+        <w:t>remote: Enumerating objects: 5, done.</w:t>
+      </w:r>
+    </w:p>
+    <w:p>
+      <w:pPr>
+        <w:autoSpaceDE w:val="0"/>
+        <w:autoSpaceDN w:val="0"/>
+        <w:adjustRightInd w:val="0"/>
+        <w:spacing w:after="0" w:line="240" w:lineRule="auto"/>
+        <w:rPr>
+          <w:rFonts w:ascii="Lucida Console" w:hAnsi="Lucida Console" w:cs="Lucida Console"/>
+          <w:sz w:val="18"/>
+          <w:szCs w:val="18"/>
+        </w:rPr>
+      </w:pPr>
+      <w:r>
+        <w:rPr>
+          <w:rFonts w:ascii="Lucida Console" w:hAnsi="Lucida Console" w:cs="Lucida Console"/>
+          <w:sz w:val="18"/>
+          <w:szCs w:val="18"/>
+        </w:rPr>
+        <w:t>remote: Counting objects: 100% (5/5), done.</w:t>
+      </w:r>
+    </w:p>
+    <w:p>
+      <w:pPr>
+        <w:autoSpaceDE w:val="0"/>
+        <w:autoSpaceDN w:val="0"/>
+        <w:adjustRightInd w:val="0"/>
+        <w:spacing w:after="0" w:line="240" w:lineRule="auto"/>
+        <w:rPr>
+          <w:rFonts w:ascii="Lucida Console" w:hAnsi="Lucida Console" w:cs="Lucida Console"/>
+          <w:sz w:val="18"/>
+          <w:szCs w:val="18"/>
+        </w:rPr>
+      </w:pPr>
+      <w:r>
+        <w:rPr>
+          <w:rFonts w:ascii="Lucida Console" w:hAnsi="Lucida Console" w:cs="Lucida Console"/>
+          <w:sz w:val="18"/>
+          <w:szCs w:val="18"/>
+        </w:rPr>
+        <w:t>remote: Compressing objects: 100% (3/3), done.</w:t>
+      </w:r>
+    </w:p>
+    <w:p>
+      <w:pPr>
+        <w:autoSpaceDE w:val="0"/>
+        <w:autoSpaceDN w:val="0"/>
+        <w:adjustRightInd w:val="0"/>
+        <w:spacing w:after="0" w:line="240" w:lineRule="auto"/>
+        <w:rPr>
+          <w:rFonts w:ascii="Lucida Console" w:hAnsi="Lucida Console" w:cs="Lucida Console"/>
+          <w:sz w:val="18"/>
+          <w:szCs w:val="18"/>
+        </w:rPr>
+      </w:pPr>
+      <w:r>
+        <w:rPr>
+          <w:rFonts w:ascii="Lucida Console" w:hAnsi="Lucida Console" w:cs="Lucida Console"/>
+          <w:sz w:val="18"/>
+          <w:szCs w:val="18"/>
+        </w:rPr>
+        <w:t>remote: Total 3 (delta 2), reused 0 (delta 0), pack-reused 0</w:t>
+      </w:r>
+    </w:p>
+    <w:p>
+      <w:pPr>
+        <w:autoSpaceDE w:val="0"/>
+        <w:autoSpaceDN w:val="0"/>
+        <w:adjustRightInd w:val="0"/>
+        <w:spacing w:after="0" w:line="240" w:lineRule="auto"/>
+        <w:rPr>
+          <w:rFonts w:ascii="Lucida Console" w:hAnsi="Lucida Console" w:cs="Lucida Console"/>
+          <w:sz w:val="18"/>
+          <w:szCs w:val="18"/>
+        </w:rPr>
+      </w:pPr>
+      <w:r>
+        <w:rPr>
+          <w:rFonts w:ascii="Lucida Console" w:hAnsi="Lucida Console" w:cs="Lucida Console"/>
+          <w:sz w:val="18"/>
+          <w:szCs w:val="18"/>
+        </w:rPr>
+        <w:t>Unpacking objects: 100% (3/3), done.</w:t>
+      </w:r>
+    </w:p>
+    <w:p>
+      <w:pPr>
+        <w:autoSpaceDE w:val="0"/>
+        <w:autoSpaceDN w:val="0"/>
+        <w:adjustRightInd w:val="0"/>
+        <w:spacing w:after="0" w:line="240" w:lineRule="auto"/>
+        <w:rPr>
+          <w:rFonts w:ascii="Lucida Console" w:hAnsi="Lucida Console" w:cs="Lucida Console"/>
+          <w:sz w:val="18"/>
+          <w:szCs w:val="18"/>
+        </w:rPr>
+      </w:pPr>
+      <w:r>
+        <w:rPr>
+          <w:rFonts w:ascii="Lucida Console" w:hAnsi="Lucida Console" w:cs="Lucida Console"/>
+          <w:sz w:val="18"/>
+          <w:szCs w:val="18"/>
+        </w:rPr>
+        <w:t>From https://github.com/adamchr9024/mywebsite</w:t>
+      </w:r>
+    </w:p>
+    <w:p>
+      <w:pPr>
+        <w:ind w:left="-360" w:right="-270"/>
+        <w:rPr>
+          <w:rFonts w:ascii="Lucida Console" w:hAnsi="Lucida Console" w:cs="Lucida Console"/>
+          <w:sz w:val="18"/>
+          <w:szCs w:val="18"/>
+        </w:rPr>
+      </w:pPr>
+      <w:r>
+        <w:rPr>
+          <w:rFonts w:ascii="Lucida Console" w:hAnsi="Lucida Console" w:cs="Lucida Console"/>
+          <w:sz w:val="18"/>
+          <w:szCs w:val="18"/>
+        </w:rPr>
+        <w:t xml:space="preserve">   47d74d0..b37c436  master     -&gt; origin/master</w:t>
+      </w:r>
+    </w:p>
+    <w:p>
+      <w:pPr>
+        <w:ind w:left="-360" w:right="-270"/>
+        <w:rPr>
+          <w:rFonts w:ascii="Lucida Console" w:hAnsi="Lucida Console" w:cs="Lucida Console"/>
+          <w:sz w:val="18"/>
+          <w:szCs w:val="18"/>
+        </w:rPr>
+      </w:pPr>
+    </w:p>
+    <w:p>
+      <w:pPr>
+        <w:autoSpaceDE w:val="0"/>
+        <w:autoSpaceDN w:val="0"/>
+        <w:adjustRightInd w:val="0"/>
+        <w:spacing w:after="0" w:line="240" w:lineRule="auto"/>
+        <w:rPr>
+          <w:rFonts w:ascii="Lucida Console" w:hAnsi="Lucida Console" w:cs="Lucida Console"/>
+          <w:sz w:val="18"/>
+          <w:szCs w:val="18"/>
+        </w:rPr>
+      </w:pPr>
+      <w:r>
+        <w:rPr>
+          <w:rFonts w:ascii="Lucida Console" w:hAnsi="Lucida Console" w:cs="Lucida Console"/>
+          <w:sz w:val="18"/>
+          <w:szCs w:val="18"/>
+        </w:rPr>
+        <w:t>$ git status</w:t>
+      </w:r>
+    </w:p>
+    <w:p>
+      <w:pPr>
+        <w:autoSpaceDE w:val="0"/>
+        <w:autoSpaceDN w:val="0"/>
+        <w:adjustRightInd w:val="0"/>
+        <w:spacing w:after="0" w:line="240" w:lineRule="auto"/>
+        <w:rPr>
+          <w:rFonts w:ascii="Lucida Console" w:hAnsi="Lucida Console" w:cs="Lucida Console"/>
+          <w:sz w:val="18"/>
+          <w:szCs w:val="18"/>
+        </w:rPr>
+      </w:pPr>
+      <w:r>
+        <w:rPr>
+          <w:rFonts w:ascii="Lucida Console" w:hAnsi="Lucida Console" w:cs="Lucida Console"/>
+          <w:sz w:val="18"/>
+          <w:szCs w:val="18"/>
+        </w:rPr>
+        <w:t>On branch master</w:t>
+      </w:r>
+    </w:p>
+    <w:p>
+      <w:pPr>
+        <w:autoSpaceDE w:val="0"/>
+        <w:autoSpaceDN w:val="0"/>
+        <w:adjustRightInd w:val="0"/>
+        <w:spacing w:after="0" w:line="240" w:lineRule="auto"/>
+        <w:rPr>
+          <w:rFonts w:ascii="Lucida Console" w:hAnsi="Lucida Console" w:cs="Lucida Console"/>
+          <w:sz w:val="18"/>
+          <w:szCs w:val="18"/>
+        </w:rPr>
+      </w:pPr>
+      <w:r>
+        <w:rPr>
+          <w:rFonts w:ascii="Lucida Console" w:hAnsi="Lucida Console" w:cs="Lucida Console"/>
+          <w:sz w:val="18"/>
+          <w:szCs w:val="18"/>
+        </w:rPr>
+        <w:t>Your branch is behind 'origin/master' by 1 commit, and can be fast-forwarded.</w:t>
+      </w:r>
+    </w:p>
+    <w:p>
+      <w:pPr>
+        <w:autoSpaceDE w:val="0"/>
+        <w:autoSpaceDN w:val="0"/>
+        <w:adjustRightInd w:val="0"/>
+        <w:spacing w:after="0" w:line="240" w:lineRule="auto"/>
+        <w:rPr>
+          <w:rFonts w:ascii="Lucida Console" w:hAnsi="Lucida Console" w:cs="Lucida Console"/>
+          <w:sz w:val="18"/>
+          <w:szCs w:val="18"/>
+        </w:rPr>
+      </w:pPr>
+      <w:r>
+        <w:rPr>
+          <w:rFonts w:ascii="Lucida Console" w:hAnsi="Lucida Console" w:cs="Lucida Console"/>
+          <w:sz w:val="18"/>
+          <w:szCs w:val="18"/>
+        </w:rPr>
+        <w:t xml:space="preserve">  (use "git pull" to update your local branch)</w:t>
+      </w:r>
+    </w:p>
+    <w:p>
+      <w:pPr>
+        <w:autoSpaceDE w:val="0"/>
+        <w:autoSpaceDN w:val="0"/>
+        <w:adjustRightInd w:val="0"/>
+        <w:spacing w:after="0" w:line="240" w:lineRule="auto"/>
+        <w:rPr>
+          <w:rFonts w:ascii="Lucida Console" w:hAnsi="Lucida Console" w:cs="Lucida Console"/>
+          <w:sz w:val="18"/>
+          <w:szCs w:val="18"/>
+        </w:rPr>
+      </w:pPr>
+    </w:p>
+    <w:p>
+      <w:pPr>
+        <w:autoSpaceDE w:val="0"/>
+        <w:autoSpaceDN w:val="0"/>
+        <w:adjustRightInd w:val="0"/>
+        <w:spacing w:after="0" w:line="240" w:lineRule="auto"/>
+        <w:rPr>
+          <w:rFonts w:ascii="Lucida Console" w:hAnsi="Lucida Console" w:cs="Lucida Console"/>
+          <w:sz w:val="18"/>
+          <w:szCs w:val="18"/>
+        </w:rPr>
+      </w:pPr>
+      <w:r>
+        <w:rPr>
+          <w:rFonts w:ascii="Lucida Console" w:hAnsi="Lucida Console" w:cs="Lucida Console"/>
+          <w:sz w:val="18"/>
+          <w:szCs w:val="18"/>
+        </w:rPr>
+        <w:t>Changes not staged for commit:</w:t>
+      </w:r>
+    </w:p>
+    <w:p>
+      <w:pPr>
+        <w:autoSpaceDE w:val="0"/>
+        <w:autoSpaceDN w:val="0"/>
+        <w:adjustRightInd w:val="0"/>
+        <w:spacing w:after="0" w:line="240" w:lineRule="auto"/>
+        <w:rPr>
+          <w:rFonts w:ascii="Lucida Console" w:hAnsi="Lucida Console" w:cs="Lucida Console"/>
+          <w:sz w:val="18"/>
+          <w:szCs w:val="18"/>
+        </w:rPr>
+      </w:pPr>
+      <w:r>
+        <w:rPr>
+          <w:rFonts w:ascii="Lucida Console" w:hAnsi="Lucida Console" w:cs="Lucida Console"/>
+          <w:sz w:val="18"/>
+          <w:szCs w:val="18"/>
+        </w:rPr>
+        <w:t xml:space="preserve">  (use "git add &lt;file&gt;..." to update what will be committed)</w:t>
+      </w:r>
+    </w:p>
+    <w:p>
+      <w:pPr>
+        <w:autoSpaceDE w:val="0"/>
+        <w:autoSpaceDN w:val="0"/>
+        <w:adjustRightInd w:val="0"/>
+        <w:spacing w:after="0" w:line="240" w:lineRule="auto"/>
+        <w:rPr>
+          <w:rFonts w:ascii="Lucida Console" w:hAnsi="Lucida Console" w:cs="Lucida Console"/>
+          <w:sz w:val="18"/>
+          <w:szCs w:val="18"/>
+        </w:rPr>
+      </w:pPr>
+      <w:r>
+        <w:rPr>
+          <w:rFonts w:ascii="Lucida Console" w:hAnsi="Lucida Console" w:cs="Lucida Console"/>
+          <w:sz w:val="18"/>
+          <w:szCs w:val="18"/>
+        </w:rPr>
+        <w:t xml:space="preserve">  (use "git checkout -- &lt;file&gt;..." to discard changes in working directory)</w:t>
+      </w:r>
+    </w:p>
+    <w:p>
+      <w:pPr>
+        <w:autoSpaceDE w:val="0"/>
+        <w:autoSpaceDN w:val="0"/>
+        <w:adjustRightInd w:val="0"/>
+        <w:spacing w:after="0" w:line="240" w:lineRule="auto"/>
+        <w:rPr>
+          <w:rFonts w:ascii="Lucida Console" w:hAnsi="Lucida Console" w:cs="Lucida Console"/>
+          <w:sz w:val="18"/>
+          <w:szCs w:val="18"/>
+        </w:rPr>
+      </w:pPr>
+    </w:p>
+    <w:p>
+      <w:pPr>
+        <w:autoSpaceDE w:val="0"/>
+        <w:autoSpaceDN w:val="0"/>
+        <w:adjustRightInd w:val="0"/>
+        <w:spacing w:after="0" w:line="240" w:lineRule="auto"/>
+        <w:rPr>
+          <w:rFonts w:ascii="Lucida Console" w:hAnsi="Lucida Console" w:cs="Lucida Console"/>
+          <w:color w:val="BF0000"/>
+          <w:sz w:val="18"/>
+          <w:szCs w:val="18"/>
+        </w:rPr>
+      </w:pPr>
+      <w:r>
+        <w:rPr>
+          <w:rFonts w:ascii="Lucida Console" w:hAnsi="Lucida Console" w:cs="Lucida Console"/>
+          <w:sz w:val="18"/>
+          <w:szCs w:val="18"/>
+        </w:rPr>
+        <w:t xml:space="preserve">        </w:t>
+      </w:r>
+      <w:r>
+        <w:rPr>
+          <w:rFonts w:ascii="Lucida Console" w:hAnsi="Lucida Console" w:cs="Lucida Console"/>
+          <w:color w:val="BF0000"/>
+          <w:sz w:val="18"/>
+          <w:szCs w:val="18"/>
+        </w:rPr>
+        <w:t>modified:   css/main.css</w:t>
+      </w:r>
+    </w:p>
+    <w:p>
+      <w:pPr>
+        <w:autoSpaceDE w:val="0"/>
+        <w:autoSpaceDN w:val="0"/>
+        <w:adjustRightInd w:val="0"/>
+        <w:spacing w:after="0" w:line="240" w:lineRule="auto"/>
+        <w:rPr>
+          <w:rFonts w:ascii="Lucida Console" w:hAnsi="Lucida Console" w:cs="Lucida Console"/>
+          <w:color w:val="BF0000"/>
+          <w:sz w:val="18"/>
+          <w:szCs w:val="18"/>
+        </w:rPr>
+      </w:pPr>
+    </w:p>
+    <w:p>
+      <w:pPr>
+        <w:autoSpaceDE w:val="0"/>
+        <w:autoSpaceDN w:val="0"/>
+        <w:adjustRightInd w:val="0"/>
+        <w:spacing w:after="0" w:line="240" w:lineRule="auto"/>
+        <w:rPr>
+          <w:rFonts w:ascii="Lucida Console" w:hAnsi="Lucida Console" w:cs="Lucida Console"/>
+          <w:sz w:val="18"/>
+          <w:szCs w:val="18"/>
+        </w:rPr>
+      </w:pPr>
+      <w:r>
+        <w:rPr>
+          <w:rFonts w:ascii="Lucida Console" w:hAnsi="Lucida Console" w:cs="Lucida Console"/>
+          <w:sz w:val="18"/>
+          <w:szCs w:val="18"/>
+        </w:rPr>
+        <w:t>no changes added to commit (use "git add" and/or "git commit -a")</w:t>
+      </w:r>
+    </w:p>
+    <w:p>
+      <w:pPr>
+        <w:ind w:left="-360" w:right="-270"/>
+        <w:rPr>
+          <w:sz w:val="28"/>
+          <w:szCs w:val="28"/>
+        </w:rPr>
+      </w:pPr>
+    </w:p>
+    <w:p>
+      <w:pPr>
+        <w:ind w:left="-360" w:right="-270"/>
+        <w:rPr>
+          <w:color w:val="FF0000"/>
+          <w:sz w:val="28"/>
+          <w:szCs w:val="28"/>
+        </w:rPr>
+      </w:pPr>
+      <w:r>
+        <w:rPr>
+          <w:color w:val="FF0000"/>
+          <w:sz w:val="28"/>
+          <w:szCs w:val="28"/>
+        </w:rPr>
+        <w:t>stop on video 55</w:t>
+      </w:r>
+      <w:bookmarkStart w:id="0" w:name="_GoBack"/>
+      <w:bookmarkEnd w:id="0"/>
+    </w:p>
+    <w:p>
+      <w:pPr>
+        <w:ind w:left="-360" w:right="-270"/>
+        <w:rPr>
+          <w:color w:val="FF0000"/>
+          <w:sz w:val="28"/>
+          <w:szCs w:val="28"/>
+        </w:rPr>
+      </w:pPr>
+    </w:p>
+    <w:p>
+      <w:pPr>
+        <w:ind w:left="-360" w:right="-270"/>
+        <w:rPr>
+          <w:color w:val="FF0000"/>
+          <w:sz w:val="28"/>
+          <w:szCs w:val="28"/>
+        </w:rPr>
+      </w:pPr>
+    </w:p>
+    <w:p>
+      <w:pPr>
+        <w:ind w:left="-360" w:right="-270"/>
+        <w:rPr>
+          <w:color w:val="FF0000"/>
+          <w:sz w:val="28"/>
+          <w:szCs w:val="28"/>
+        </w:rPr>
+      </w:pPr>
+    </w:p>
+    <w:p>
+      <w:pPr>
+        <w:ind w:left="-360" w:right="-270"/>
+        <w:rPr>
+          <w:color w:val="FF0000"/>
+          <w:sz w:val="28"/>
+          <w:szCs w:val="28"/>
+        </w:rPr>
+      </w:pPr>
+    </w:p>
+    <w:p>
+      <w:pPr>
+        <w:ind w:left="-360" w:right="-270"/>
+      </w:pPr>
+    </w:p>
+    <w:p>
+      <w:pPr>
+        <w:ind w:left="-360" w:right="-270"/>
+      </w:pPr>
+    </w:p>
+    <w:p>
+      <w:pPr>
+        <w:ind w:left="-360" w:right="-270"/>
+      </w:pPr>
+    </w:p>
+    <w:p>
+      <w:pPr>
+        <w:ind w:left="-360" w:right="-270"/>
+        <w:rPr>
+          <w:rFonts w:ascii="Times New Roman" w:hAnsi="Times New Roman" w:cs="Times New Roman"/>
           <w:color w:val="7030A0"/>
           <w:sz w:val="24"/>
           <w:szCs w:val="24"/>

</xml_diff>